<commit_message>
Post process effects implemented and working
</commit_message>
<xml_diff>
--- a/Notes.docx
+++ b/Notes.docx
@@ -32,6 +32,11 @@
       </w:r>
     </w:p>
     <w:p>
+      <w:r>
+        <w:t>Most likely need to change the value of blur within the material if not then maybe the material in blend instead of blend weight of the post processing</w:t>
+      </w:r>
+    </w:p>
+    <w:p>
       <w:pPr>
         <w:pStyle w:val="Heading1"/>
       </w:pPr>
@@ -62,8 +67,13 @@
       </w:r>
     </w:p>
     <w:p>
-      <w:r>
-        <w:t xml:space="preserve">Specifically this: </w:t>
+      <w:proofErr w:type="gramStart"/>
+      <w:r>
+        <w:t>Specifically</w:t>
+      </w:r>
+      <w:proofErr w:type="gramEnd"/>
+      <w:r>
+        <w:t xml:space="preserve"> this: </w:t>
       </w:r>
       <w:r>
         <w:br/>
@@ -127,6 +137,72 @@
       </w:hyperlink>
       <w:r>
         <w:t xml:space="preserve"> </w:t>
+      </w:r>
+    </w:p>
+    <w:p>
+      <w:r>
+        <w:t xml:space="preserve">Using a post process material instance: </w:t>
+      </w:r>
+    </w:p>
+    <w:p>
+      <w:hyperlink r:id="rId7" w:history="1">
+        <w:r>
+          <w:rPr>
+            <w:rStyle w:val="Hyperlink"/>
+          </w:rPr>
+          <w:t>https://forums.unrealengine.com/t/access-blend-weight-in-custom-post-processing-material/284076/5</w:t>
+        </w:r>
+      </w:hyperlink>
+    </w:p>
+    <w:p>
+      <w:proofErr w:type="gramStart"/>
+      <w:r>
+        <w:lastRenderedPageBreak/>
+        <w:t>Specifically</w:t>
+      </w:r>
+      <w:proofErr w:type="gramEnd"/>
+      <w:r>
+        <w:t xml:space="preserve"> this:</w:t>
+      </w:r>
+      <w:r>
+        <w:br/>
+      </w:r>
+      <w:r>
+        <w:drawing>
+          <wp:inline distT="0" distB="0" distL="0" distR="0" wp14:anchorId="2B0956BA" wp14:editId="46CCF62A">
+            <wp:extent cx="4133850" cy="4838702"/>
+            <wp:effectExtent l="0" t="0" r="0" b="0"/>
+            <wp:docPr id="930508534" name="Picture 1"/>
+            <wp:cNvGraphicFramePr>
+              <a:graphicFrameLocks xmlns:a="http://schemas.openxmlformats.org/drawingml/2006/main" noChangeAspect="1"/>
+            </wp:cNvGraphicFramePr>
+            <a:graphic xmlns:a="http://schemas.openxmlformats.org/drawingml/2006/main">
+              <a:graphicData uri="http://schemas.openxmlformats.org/drawingml/2006/picture">
+                <pic:pic xmlns:pic="http://schemas.openxmlformats.org/drawingml/2006/picture">
+                  <pic:nvPicPr>
+                    <pic:cNvPr id="930508534" name=""/>
+                    <pic:cNvPicPr/>
+                  </pic:nvPicPr>
+                  <pic:blipFill>
+                    <a:blip r:embed="rId8"/>
+                    <a:stretch>
+                      <a:fillRect/>
+                    </a:stretch>
+                  </pic:blipFill>
+                  <pic:spPr>
+                    <a:xfrm>
+                      <a:off x="0" y="0"/>
+                      <a:ext cx="4134981" cy="4840026"/>
+                    </a:xfrm>
+                    <a:prstGeom prst="rect">
+                      <a:avLst/>
+                    </a:prstGeom>
+                  </pic:spPr>
+                </pic:pic>
+              </a:graphicData>
+            </a:graphic>
+          </wp:inline>
+        </w:drawing>
       </w:r>
     </w:p>
     <w:p/>

</xml_diff>

<commit_message>
Current progress, moving onto objective creation and game manager function
</commit_message>
<xml_diff>
--- a/Notes.docx
+++ b/Notes.docx
@@ -67,13 +67,8 @@
       </w:r>
     </w:p>
     <w:p>
-      <w:proofErr w:type="gramStart"/>
-      <w:r>
-        <w:t>Specifically</w:t>
-      </w:r>
-      <w:proofErr w:type="gramEnd"/>
-      <w:r>
-        <w:t xml:space="preserve"> this: </w:t>
+      <w:r>
+        <w:t xml:space="preserve">Specifically this: </w:t>
       </w:r>
       <w:r>
         <w:br/>
@@ -155,19 +150,17 @@
       </w:hyperlink>
     </w:p>
     <w:p>
-      <w:proofErr w:type="gramStart"/>
       <w:r>
         <w:lastRenderedPageBreak/>
-        <w:t>Specifically</w:t>
-      </w:r>
-      <w:proofErr w:type="gramEnd"/>
-      <w:r>
-        <w:t xml:space="preserve"> this:</w:t>
+        <w:t>Specifically this:</w:t>
       </w:r>
       <w:r>
         <w:br/>
       </w:r>
       <w:r>
+        <w:rPr>
+          <w:noProof/>
+        </w:rPr>
         <w:drawing>
           <wp:inline distT="0" distB="0" distL="0" distR="0" wp14:anchorId="2B0956BA" wp14:editId="46CCF62A">
             <wp:extent cx="4133850" cy="4838702"/>
@@ -205,7 +198,315 @@
         </w:drawing>
       </w:r>
     </w:p>
-    <w:p/>
+    <w:p>
+      <w:r>
+        <w:br w:type="page"/>
+      </w:r>
+    </w:p>
+    <w:p>
+      <w:pPr>
+        <w:pStyle w:val="Heading1"/>
+      </w:pPr>
+      <w:r>
+        <w:lastRenderedPageBreak/>
+        <w:t>Objectives, conditions and satisfaction results</w:t>
+      </w:r>
+    </w:p>
+    <w:p>
+      <w:pPr>
+        <w:rPr>
+          <w:b/>
+          <w:bCs/>
+          <w:u w:val="single"/>
+        </w:rPr>
+      </w:pPr>
+      <w:r>
+        <w:rPr>
+          <w:b/>
+          <w:bCs/>
+          <w:u w:val="single"/>
+        </w:rPr>
+        <w:t>1 -&gt; Stare at screen for 8 seconds</w:t>
+      </w:r>
+      <w:r>
+        <w:rPr>
+          <w:b/>
+          <w:bCs/>
+          <w:u w:val="single"/>
+        </w:rPr>
+        <w:t xml:space="preserve"> continuously </w:t>
+      </w:r>
+    </w:p>
+    <w:p>
+      <w:r>
+        <w:tab/>
+        <w:t>(Screen will track how long the player is staring at it for, general idea is that the monitor will look out for a trace channel coming from the camera object of the vr pawn and use those hits to track the duration the player is staring at the screen)</w:t>
+      </w:r>
+    </w:p>
+    <w:p>
+      <w:r>
+        <w:tab/>
+      </w:r>
+      <w:r>
+        <w:rPr>
+          <w:b/>
+          <w:bCs/>
+          <w:u w:val="single"/>
+        </w:rPr>
+        <w:t>Result</w:t>
+      </w:r>
+      <w:r>
+        <w:t xml:space="preserve"> -&gt; Trigger vignette post processing effect</w:t>
+      </w:r>
+    </w:p>
+    <w:p>
+      <w:pPr>
+        <w:rPr>
+          <w:b/>
+          <w:bCs/>
+          <w:u w:val="single"/>
+        </w:rPr>
+      </w:pPr>
+      <w:r>
+        <w:rPr>
+          <w:b/>
+          <w:bCs/>
+          <w:u w:val="single"/>
+        </w:rPr>
+        <w:t xml:space="preserve">2 -&gt; Look away from screen at target </w:t>
+      </w:r>
+      <w:r>
+        <w:rPr>
+          <w:b/>
+          <w:bCs/>
+          <w:u w:val="single"/>
+        </w:rPr>
+        <w:t xml:space="preserve">on desk </w:t>
+      </w:r>
+      <w:r>
+        <w:rPr>
+          <w:b/>
+          <w:bCs/>
+          <w:u w:val="single"/>
+        </w:rPr>
+        <w:t xml:space="preserve">for 10 seconds </w:t>
+      </w:r>
+    </w:p>
+    <w:p>
+      <w:r>
+        <w:tab/>
+        <w:t>(There will be a red target or something in the background enabled so that it can be tracked how long the player is looking at the object for)</w:t>
+      </w:r>
+    </w:p>
+    <w:p>
+      <w:r>
+        <w:tab/>
+      </w:r>
+      <w:r>
+        <w:rPr>
+          <w:b/>
+          <w:bCs/>
+          <w:u w:val="single"/>
+        </w:rPr>
+        <w:t>Result</w:t>
+      </w:r>
+      <w:r>
+        <w:t xml:space="preserve"> -&gt; Revert vignette post processing effect</w:t>
+      </w:r>
+    </w:p>
+    <w:p>
+      <w:pPr>
+        <w:rPr>
+          <w:b/>
+          <w:bCs/>
+          <w:u w:val="single"/>
+        </w:rPr>
+      </w:pPr>
+      <w:r>
+        <w:rPr>
+          <w:b/>
+          <w:bCs/>
+          <w:u w:val="single"/>
+        </w:rPr>
+        <w:t xml:space="preserve">3-&gt; </w:t>
+      </w:r>
+      <w:r>
+        <w:rPr>
+          <w:b/>
+          <w:bCs/>
+          <w:u w:val="single"/>
+        </w:rPr>
+        <w:t>Turn off lights within room, increase the brightness of the monitor screen, stare at monitor screen for 6 seconds</w:t>
+      </w:r>
+    </w:p>
+    <w:p>
+      <w:r>
+        <w:tab/>
+        <w:t xml:space="preserve">(Increasing the brightness of the monitor and decreasing brightness in the room will trigger the </w:t>
+      </w:r>
+      <w:r>
+        <w:t>light sensitivity)</w:t>
+      </w:r>
+    </w:p>
+    <w:p>
+      <w:r>
+        <w:tab/>
+      </w:r>
+      <w:r>
+        <w:rPr>
+          <w:b/>
+          <w:bCs/>
+          <w:u w:val="single"/>
+        </w:rPr>
+        <w:t>Result</w:t>
+      </w:r>
+      <w:r>
+        <w:t xml:space="preserve"> -&gt; Trigger the bloom post processing effect</w:t>
+      </w:r>
+    </w:p>
+    <w:p>
+      <w:pPr>
+        <w:rPr>
+          <w:b/>
+          <w:bCs/>
+          <w:u w:val="single"/>
+        </w:rPr>
+      </w:pPr>
+      <w:r>
+        <w:rPr>
+          <w:b/>
+          <w:bCs/>
+          <w:u w:val="single"/>
+        </w:rPr>
+        <w:t>4-&gt; Turn on room lights</w:t>
+      </w:r>
+    </w:p>
+    <w:p>
+      <w:r>
+        <w:tab/>
+        <w:t>(Balancing out difference in lights)</w:t>
+      </w:r>
+    </w:p>
+    <w:p>
+      <w:r>
+        <w:tab/>
+      </w:r>
+      <w:r>
+        <w:rPr>
+          <w:b/>
+          <w:bCs/>
+          <w:u w:val="single"/>
+        </w:rPr>
+        <w:t>Result</w:t>
+      </w:r>
+      <w:r>
+        <w:t xml:space="preserve"> -&gt; Revert bloom post processing effect</w:t>
+      </w:r>
+    </w:p>
+    <w:p>
+      <w:pPr>
+        <w:rPr>
+          <w:b/>
+          <w:bCs/>
+          <w:u w:val="single"/>
+        </w:rPr>
+      </w:pPr>
+      <w:r>
+        <w:rPr>
+          <w:b/>
+          <w:bCs/>
+          <w:u w:val="single"/>
+        </w:rPr>
+        <w:t xml:space="preserve">5-&gt; </w:t>
+      </w:r>
+      <w:r>
+        <w:rPr>
+          <w:b/>
+          <w:bCs/>
+          <w:u w:val="single"/>
+        </w:rPr>
+        <w:t>Look around desk area and screen, do not look at further distances</w:t>
+      </w:r>
+    </w:p>
+    <w:p>
+      <w:r>
+        <w:tab/>
+        <w:t>(Need to show difference between eye fatigue and focus strain)</w:t>
+      </w:r>
+    </w:p>
+    <w:p>
+      <w:r>
+        <w:tab/>
+      </w:r>
+      <w:r>
+        <w:rPr>
+          <w:b/>
+          <w:bCs/>
+          <w:u w:val="single"/>
+        </w:rPr>
+        <w:t>Result</w:t>
+      </w:r>
+      <w:r>
+        <w:t xml:space="preserve"> -&gt; Trigger blur post processing effect</w:t>
+      </w:r>
+    </w:p>
+    <w:p>
+      <w:pPr>
+        <w:rPr>
+          <w:b/>
+          <w:bCs/>
+          <w:u w:val="single"/>
+        </w:rPr>
+      </w:pPr>
+      <w:r>
+        <w:rPr>
+          <w:b/>
+          <w:bCs/>
+          <w:u w:val="single"/>
+        </w:rPr>
+        <w:t>6</w:t>
+      </w:r>
+      <w:r>
+        <w:rPr>
+          <w:b/>
+          <w:bCs/>
+          <w:u w:val="single"/>
+        </w:rPr>
+        <w:t xml:space="preserve"> -&gt; </w:t>
+      </w:r>
+      <w:r>
+        <w:rPr>
+          <w:b/>
+          <w:bCs/>
+          <w:u w:val="single"/>
+        </w:rPr>
+        <w:t>Look away from screen at target at a longer distance to relieve symptoms</w:t>
+      </w:r>
+    </w:p>
+    <w:p>
+      <w:r>
+        <w:tab/>
+      </w:r>
+      <w:r>
+        <w:t>(Specifically looking away will help to relieve focus strain)</w:t>
+      </w:r>
+    </w:p>
+    <w:p>
+      <w:r>
+        <w:tab/>
+      </w:r>
+      <w:r>
+        <w:rPr>
+          <w:b/>
+          <w:bCs/>
+          <w:u w:val="single"/>
+        </w:rPr>
+        <w:t>Result</w:t>
+      </w:r>
+      <w:r>
+        <w:t xml:space="preserve"> -&gt; Revert blur post processing effect</w:t>
+      </w:r>
+    </w:p>
     <w:sectPr>
       <w:pgSz w:w="11906" w:h="16838"/>
       <w:pgMar w:top="1440" w:right="1440" w:bottom="1440" w:left="1440" w:header="708" w:footer="708" w:gutter="0"/>

</xml_diff>

<commit_message>
Applied widget as texture on monitor screen
</commit_message>
<xml_diff>
--- a/Notes.docx
+++ b/Notes.docx
@@ -67,13 +67,8 @@
       </w:r>
     </w:p>
     <w:p>
-      <w:proofErr w:type="gramStart"/>
-      <w:r>
-        <w:t>Specifically</w:t>
-      </w:r>
-      <w:proofErr w:type="gramEnd"/>
-      <w:r>
-        <w:t xml:space="preserve"> this: </w:t>
+      <w:r>
+        <w:t xml:space="preserve">Specifically this: </w:t>
       </w:r>
       <w:r>
         <w:br/>
@@ -155,14 +150,9 @@
       </w:hyperlink>
     </w:p>
     <w:p>
-      <w:proofErr w:type="gramStart"/>
       <w:r>
         <w:lastRenderedPageBreak/>
-        <w:t>Specifically</w:t>
-      </w:r>
-      <w:proofErr w:type="gramEnd"/>
-      <w:r>
-        <w:t xml:space="preserve"> this:</w:t>
+        <w:t>Specifically this:</w:t>
       </w:r>
       <w:r>
         <w:br/>
@@ -206,6 +196,38 @@
             </a:graphic>
           </wp:inline>
         </w:drawing>
+      </w:r>
+    </w:p>
+    <w:p>
+      <w:r>
+        <w:t>Learning about event dispatchers:</w:t>
+      </w:r>
+      <w:r>
+        <w:br/>
+      </w:r>
+      <w:hyperlink r:id="rId9" w:history="1">
+        <w:r>
+          <w:rPr>
+            <w:rStyle w:val="Hyperlink"/>
+          </w:rPr>
+          <w:t>https://www.youtube.com/watch?v=r20VEPH_e0o</w:t>
+        </w:r>
+      </w:hyperlink>
+    </w:p>
+    <w:p>
+      <w:r>
+        <w:t xml:space="preserve"> </w:t>
+      </w:r>
+      <w:hyperlink r:id="rId10" w:history="1">
+        <w:r>
+          <w:rPr>
+            <w:rStyle w:val="Hyperlink"/>
+          </w:rPr>
+          <w:t>https://dev.epicgames.com/documentation/en-us/unreal-engine/event-dispatchers-in-unreal-engine</w:t>
+        </w:r>
+      </w:hyperlink>
+      <w:r>
+        <w:t xml:space="preserve"> </w:t>
       </w:r>
     </w:p>
     <w:p>

</xml_diff>

<commit_message>
Forgot to note down where I got the info from
</commit_message>
<xml_diff>
--- a/Notes.docx
+++ b/Notes.docx
@@ -67,8 +67,13 @@
       </w:r>
     </w:p>
     <w:p>
-      <w:r>
-        <w:t xml:space="preserve">Specifically this: </w:t>
+      <w:proofErr w:type="gramStart"/>
+      <w:r>
+        <w:t>Specifically</w:t>
+      </w:r>
+      <w:proofErr w:type="gramEnd"/>
+      <w:r>
+        <w:t xml:space="preserve"> this: </w:t>
       </w:r>
       <w:r>
         <w:br/>
@@ -150,9 +155,14 @@
       </w:hyperlink>
     </w:p>
     <w:p>
+      <w:proofErr w:type="gramStart"/>
       <w:r>
         <w:lastRenderedPageBreak/>
-        <w:t>Specifically this:</w:t>
+        <w:t>Specifically</w:t>
+      </w:r>
+      <w:proofErr w:type="gramEnd"/>
+      <w:r>
+        <w:t xml:space="preserve"> this:</w:t>
       </w:r>
       <w:r>
         <w:br/>
@@ -224,6 +234,25 @@
             <w:rStyle w:val="Hyperlink"/>
           </w:rPr>
           <w:t>https://dev.epicgames.com/documentation/en-us/unreal-engine/event-dispatchers-in-unreal-engine</w:t>
+        </w:r>
+      </w:hyperlink>
+      <w:r>
+        <w:t xml:space="preserve"> </w:t>
+      </w:r>
+    </w:p>
+    <w:p>
+      <w:r>
+        <w:t>Learning how to apply a widget as a texture onto the monitor screen:</w:t>
+      </w:r>
+      <w:r>
+        <w:br/>
+      </w:r>
+      <w:hyperlink r:id="rId11" w:history="1">
+        <w:r>
+          <w:rPr>
+            <w:rStyle w:val="Hyperlink"/>
+          </w:rPr>
+          <w:t>https://www.youtube.com/watch?v=37UmUAdIHss</w:t>
         </w:r>
       </w:hyperlink>
       <w:r>

</xml_diff>

<commit_message>
Current progress for today
</commit_message>
<xml_diff>
--- a/Notes.docx
+++ b/Notes.docx
@@ -260,6 +260,23 @@
       </w:r>
     </w:p>
     <w:p>
+      <w:r>
+        <w:t>Progress bar:</w:t>
+      </w:r>
+      <w:r>
+        <w:br/>
+      </w:r>
+      <w:hyperlink r:id="rId12" w:history="1">
+        <w:r>
+          <w:rPr>
+            <w:rStyle w:val="Hyperlink"/>
+          </w:rPr>
+          <w:t>https://www.youtube.com/watch?v=TBGAc1Gj-tM</w:t>
+        </w:r>
+      </w:hyperlink>
+      <w:r>
+        <w:t xml:space="preserve"> </w:t>
+      </w:r>
       <w:r>
         <w:br w:type="page"/>
       </w:r>

</xml_diff>